<commit_message>
chore(retourProf): Faire un point de situation avec la prof
[20MIN][DONE]

Changer quelques choses dans les plans de test
</commit_message>
<xml_diff>
--- a/doc/plan_test/E-P_Test-TeixeiraSottile-Nav-PlanTest.docx
+++ b/doc/plan_test/E-P_Test-TeixeiraSottile-Nav-PlanTest.docx
@@ -6,18 +6,33 @@
       <w:pPr>
         <w:pStyle w:val="Titre"/>
         <w:jc w:val="center"/>
+        <w:rPr>
+          <w:lang w:val="fr-CH"/>
+        </w:rPr>
       </w:pPr>
       <w:bookmarkStart w:id="0" w:name="_Hlk213319387"/>
       <w:r>
+        <w:rPr>
+          <w:lang w:val="fr-CH"/>
+        </w:rPr>
         <w:t xml:space="preserve">Plan de </w:t>
       </w:r>
       <w:r>
+        <w:rPr>
+          <w:lang w:val="fr-CH"/>
+        </w:rPr>
         <w:t>Test –</w:t>
       </w:r>
       <w:r>
+        <w:rPr>
+          <w:lang w:val="fr-CH"/>
+        </w:rPr>
         <w:t xml:space="preserve"> </w:t>
       </w:r>
       <w:r>
+        <w:rPr>
+          <w:lang w:val="fr-CH"/>
+        </w:rPr>
         <w:t>cicd-todo-app</w:t>
       </w:r>
       <w:r>
@@ -28,19 +43,32 @@
           <w:kern w:val="0"/>
           <w:sz w:val="22"/>
           <w:szCs w:val="22"/>
+          <w:lang w:val="fr-CH"/>
         </w:rPr>
         <w:t xml:space="preserve"> </w:t>
       </w:r>
       <w:r>
+        <w:rPr>
+          <w:lang w:val="fr-CH"/>
+        </w:rPr>
         <w:br/>
       </w:r>
       <w:r>
+        <w:rPr>
+          <w:lang w:val="fr-CH"/>
+        </w:rPr>
         <w:t>Navigation (Home, Todos, Profil</w:t>
       </w:r>
       <w:r>
+        <w:rPr>
+          <w:lang w:val="fr-CH"/>
+        </w:rPr>
         <w:t>, Login</w:t>
       </w:r>
       <w:r>
+        <w:rPr>
+          <w:lang w:val="fr-CH"/>
+        </w:rPr>
         <w:t>)</w:t>
       </w:r>
     </w:p>
@@ -227,30 +255,6 @@
           <w:lang w:eastAsia="en-US"/>
         </w:rPr>
         <w:t>Profil</w:t>
-      </w:r>
-    </w:p>
-    <w:p>
-      <w:pPr>
-        <w:pStyle w:val="NormalWeb"/>
-        <w:numPr>
-          <w:ilvl w:val="0"/>
-          <w:numId w:val="24"/>
-        </w:numPr>
-        <w:rPr>
-          <w:rFonts w:asciiTheme="majorHAnsi" w:eastAsiaTheme="minorEastAsia" w:hAnsiTheme="majorHAnsi" w:cstheme="minorBidi"/>
-          <w:sz w:val="22"/>
-          <w:szCs w:val="22"/>
-          <w:lang w:eastAsia="en-US"/>
-        </w:rPr>
-      </w:pPr>
-      <w:r>
-        <w:rPr>
-          <w:rFonts w:asciiTheme="majorHAnsi" w:eastAsiaTheme="minorEastAsia" w:hAnsiTheme="majorHAnsi" w:cstheme="minorBidi"/>
-          <w:sz w:val="22"/>
-          <w:szCs w:val="22"/>
-          <w:lang w:eastAsia="en-US"/>
-        </w:rPr>
-        <w:t>Retour vers une page précédente</w:t>
       </w:r>
     </w:p>
     <w:p>
@@ -948,7 +952,25 @@
           <w:szCs w:val="22"/>
           <w:lang w:eastAsia="en-US"/>
         </w:rPr>
-        <w:t xml:space="preserve"> La navigation vers /profile renvoie une erreur si la session est invalide.</w:t>
+        <w:t xml:space="preserve"> La navigation vers </w:t>
+      </w:r>
+      <w:r>
+        <w:rPr>
+          <w:rFonts w:asciiTheme="majorHAnsi" w:eastAsiaTheme="minorEastAsia" w:hAnsiTheme="majorHAnsi" w:cstheme="minorBidi"/>
+          <w:sz w:val="22"/>
+          <w:szCs w:val="22"/>
+          <w:lang w:eastAsia="en-US"/>
+        </w:rPr>
+        <w:t>/</w:t>
+      </w:r>
+      <w:r>
+        <w:rPr>
+          <w:rFonts w:asciiTheme="majorHAnsi" w:eastAsiaTheme="minorEastAsia" w:hAnsiTheme="majorHAnsi" w:cstheme="minorBidi"/>
+          <w:sz w:val="22"/>
+          <w:szCs w:val="22"/>
+          <w:lang w:eastAsia="en-US"/>
+        </w:rPr>
+        <w:t>profile renvoie une erreur si la session est invalide.</w:t>
       </w:r>
     </w:p>
     <w:p>
@@ -6233,6 +6255,7 @@
   <w:style w:type="character" w:default="1" w:styleId="Policepardfaut">
     <w:name w:val="Default Paragraph Font"/>
     <w:uiPriority w:val="1"/>
+    <w:semiHidden/>
     <w:unhideWhenUsed/>
   </w:style>
   <w:style w:type="table" w:default="1" w:styleId="TableauNormal">
@@ -17442,12 +17465,7 @@
 </file>
 
 <file path=customXml/item1.xml><?xml version="1.0" encoding="utf-8"?>
-<?mso-contentType ?>
-<FormTemplates xmlns="http://schemas.microsoft.com/sharepoint/v3/contenttype/forms">
-  <Display>DocumentLibraryForm</Display>
-  <Edit>DocumentLibraryForm</Edit>
-  <New>DocumentLibraryForm</New>
-</FormTemplates>
+<b:Sources xmlns:b="http://schemas.openxmlformats.org/officeDocument/2006/bibliography" xmlns="http://schemas.openxmlformats.org/officeDocument/2006/bibliography" SelectedStyle="/APA.XSL" StyleName="APA"/>
 </file>
 
 <file path=customXml/item2.xml><?xml version="1.0" encoding="utf-8"?>
@@ -17646,7 +17664,12 @@
 </file>
 
 <file path=customXml/item3.xml><?xml version="1.0" encoding="utf-8"?>
-<b:Sources xmlns:b="http://schemas.openxmlformats.org/officeDocument/2006/bibliography" xmlns="http://schemas.openxmlformats.org/officeDocument/2006/bibliography" SelectedStyle="/APA.XSL" StyleName="APA"/>
+<?mso-contentType ?>
+<FormTemplates xmlns="http://schemas.microsoft.com/sharepoint/v3/contenttype/forms">
+  <Display>DocumentLibraryForm</Display>
+  <Edit>DocumentLibraryForm</Edit>
+  <New>DocumentLibraryForm</New>
+</FormTemplates>
 </file>
 
 <file path=customXml/item4.xml><?xml version="1.0" encoding="utf-8"?>
@@ -17661,9 +17684,9 @@
 </file>
 
 <file path=customXml/itemProps1.xml><?xml version="1.0" encoding="utf-8"?>
-<ds:datastoreItem xmlns:ds="http://schemas.openxmlformats.org/officeDocument/2006/customXml" ds:itemID="{0C837B5E-EF8F-48D0-904A-7240EE5FD423}">
+<ds:datastoreItem xmlns:ds="http://schemas.openxmlformats.org/officeDocument/2006/customXml" ds:itemID="{EF278816-EC6F-A645-907D-7F25AECB1D4A}">
   <ds:schemaRefs>
-    <ds:schemaRef ds:uri="http://schemas.microsoft.com/sharepoint/v3/contenttype/forms"/>
+    <ds:schemaRef ds:uri="http://schemas.openxmlformats.org/officeDocument/2006/bibliography"/>
   </ds:schemaRefs>
 </ds:datastoreItem>
 </file>
@@ -17688,9 +17711,9 @@
 </file>
 
 <file path=customXml/itemProps3.xml><?xml version="1.0" encoding="utf-8"?>
-<ds:datastoreItem xmlns:ds="http://schemas.openxmlformats.org/officeDocument/2006/customXml" ds:itemID="{EF278816-EC6F-A645-907D-7F25AECB1D4A}">
+<ds:datastoreItem xmlns:ds="http://schemas.openxmlformats.org/officeDocument/2006/customXml" ds:itemID="{0C837B5E-EF8F-48D0-904A-7240EE5FD423}">
   <ds:schemaRefs>
-    <ds:schemaRef ds:uri="http://schemas.openxmlformats.org/officeDocument/2006/bibliography"/>
+    <ds:schemaRef ds:uri="http://schemas.microsoft.com/sharepoint/v3/contenttype/forms"/>
   </ds:schemaRefs>
 </ds:datastoreItem>
 </file>

</xml_diff>